<commit_message>
Mission5 added Added distanceCalculation to program description.
</commit_message>
<xml_diff>
--- a/Project Management/RoboCup Rapport/Program.docx
+++ b/Project Management/RoboCup Rapport/Program.docx
@@ -220,9 +220,13 @@
         <w:pStyle w:val="ListParagraph"/>
         <w:keepNext/>
         <w:jc w:val="center"/>
-      </w:pPr>
-      <w:r>
-        <w:rPr>
+        <w:rPr>
+          <w:lang w:val="da-DK"/>
+        </w:rPr>
+      </w:pPr>
+      <w:r>
+        <w:rPr>
+          <w:noProof/>
           <w:lang w:val="da-DK"/>
         </w:rPr>
         <w:drawing>
@@ -271,17 +275,47 @@
         </w:rPr>
       </w:pPr>
       <w:r>
+        <w:rPr>
+          <w:lang w:val="da-DK"/>
+        </w:rPr>
         <w:t xml:space="preserve">Figure </w:t>
       </w:r>
-      <w:fldSimple w:instr=" SEQ Figure \* ARABIC ">
-        <w:r>
-          <w:rPr>
-            <w:noProof/>
-          </w:rPr>
-          <w:t>1</w:t>
-        </w:r>
-      </w:fldSimple>
-      <w:r>
+      <w:r>
+        <w:rPr>
+          <w:lang w:val="da-DK"/>
+        </w:rPr>
+        <w:fldChar w:fldCharType="begin"/>
+      </w:r>
+      <w:r>
+        <w:rPr>
+          <w:lang w:val="da-DK"/>
+        </w:rPr>
+        <w:instrText xml:space="preserve"> SEQ Figure \* ARABIC </w:instrText>
+      </w:r>
+      <w:r>
+        <w:rPr>
+          <w:lang w:val="da-DK"/>
+        </w:rPr>
+        <w:fldChar w:fldCharType="separate"/>
+      </w:r>
+      <w:r>
+        <w:rPr>
+          <w:noProof/>
+          <w:lang w:val="da-DK"/>
+        </w:rPr>
+        <w:t>1</w:t>
+      </w:r>
+      <w:r>
+        <w:rPr>
+          <w:noProof/>
+          <w:lang w:val="da-DK"/>
+        </w:rPr>
+        <w:fldChar w:fldCharType="end"/>
+      </w:r>
+      <w:r>
+        <w:rPr>
+          <w:lang w:val="da-DK"/>
+        </w:rPr>
         <w:t xml:space="preserve"> - Illustration af anbefalede robotplacering.</w:t>
       </w:r>
     </w:p>
@@ -375,227 +409,331 @@
         </w:rPr>
         <w:t>r tilfældet vil robotten lægge en til stopLineCounts og derefter bruge denne globale variabel til at vurdere hvilken mission robotten er nået til.</w:t>
       </w:r>
+    </w:p>
+    <w:p>
+      <w:pPr>
+        <w:rPr>
+          <w:lang w:val="da-DK"/>
+        </w:rPr>
+      </w:pPr>
+    </w:p>
+    <w:p>
+      <w:pPr>
+        <w:pStyle w:val="Heading3"/>
+        <w:rPr>
+          <w:lang w:val="da-DK"/>
+        </w:rPr>
+      </w:pPr>
+      <w:r>
+        <w:rPr>
+          <w:lang w:val="da-DK"/>
+        </w:rPr>
+        <w:t>Musik task</w:t>
+      </w:r>
+    </w:p>
+    <w:p>
+      <w:pPr>
+        <w:rPr>
+          <w:lang w:val="da-DK"/>
+        </w:rPr>
+      </w:pPr>
+      <w:r>
+        <w:rPr>
+          <w:lang w:val="da-DK"/>
+        </w:rPr>
+        <w:t>Musik tasken består af et uendeligt loop der står for at der spilles musik så snart musik tasken er startet. Musik tasken vil dynamisk ændre musik nummer alt efter robottens status. Hvis robotten er i en fejltilstand, spilles der en mere dyster lyd, hvorimod der spilles en glad melodi mens robotten kører som den skal.</w:t>
+      </w:r>
+    </w:p>
+    <w:p>
+      <w:pPr>
+        <w:rPr>
+          <w:lang w:val="da-DK"/>
+        </w:rPr>
+      </w:pPr>
+    </w:p>
+    <w:p>
+      <w:pPr>
+        <w:pStyle w:val="Heading3"/>
+        <w:rPr>
+          <w:lang w:val="da-DK"/>
+        </w:rPr>
+      </w:pPr>
+      <w:r>
+        <w:rPr>
+          <w:lang w:val="da-DK"/>
+        </w:rPr>
+        <w:t>Farvekalibrering</w:t>
+      </w:r>
+      <w:r>
+        <w:rPr>
+          <w:lang w:val="da-DK"/>
+        </w:rPr>
+        <w:t xml:space="preserve"> – manualCallibColor()</w:t>
+      </w:r>
+    </w:p>
+    <w:p>
+      <w:pPr>
+        <w:rPr>
+          <w:lang w:val="da-DK"/>
+        </w:rPr>
+      </w:pPr>
+      <w:r>
+        <w:rPr>
+          <w:lang w:val="da-DK"/>
+        </w:rPr>
+        <w:t xml:space="preserve">For at sikre at robotten er I stand til at navigere I forskellige lysforhold skal farvesensoren kalibreres ved hver opstart. </w:t>
+      </w:r>
+      <w:r>
+        <w:rPr>
+          <w:lang w:val="da-DK"/>
+        </w:rPr>
+        <w:t xml:space="preserve">Når kalibreringsfunktionen kaldes, bliver der skrevet </w:t>
+      </w:r>
+      <w:r>
+        <w:rPr>
+          <w:lang w:val="da-DK"/>
+        </w:rPr>
+        <w:t>simple hjælpe instruktioner EV3 skærmen.</w:t>
+      </w:r>
+      <w:r>
+        <w:rPr>
+          <w:lang w:val="da-DK"/>
+        </w:rPr>
+        <w:t xml:space="preserve"> Først skal robotten placeres så farvesensoren kan se den hvide baggrunds overflade, den målte refleksionsværdi vises på skærmen. Når værdien er stabil, trykkes der på enter knappen og programmet vil måle gennemsnitsværdien af overfladen over 10 samples, ved at kalde </w:t>
+      </w:r>
+      <w:r>
+        <w:rPr>
+          <w:lang w:val="da-DK"/>
+        </w:rPr>
+        <w:t>avgReflectedLight() funktionen.</w:t>
+      </w:r>
+      <w:r>
+        <w:rPr>
+          <w:lang w:val="da-DK"/>
+        </w:rPr>
+        <w:t xml:space="preserve"> Når værdien er gemt, gentages det samme for den grå streg og de sorte missionsmarkører.</w:t>
+      </w:r>
+    </w:p>
+    <w:p>
+      <w:pPr>
+        <w:rPr>
+          <w:lang w:val="da-DK"/>
+        </w:rPr>
+      </w:pPr>
+      <w:r>
+        <w:rPr>
+          <w:lang w:val="da-DK"/>
+        </w:rPr>
+        <w:t>Når alle tre nuancer er blevet opmålt udregner programmet gennemsnitsværdien af den lyse værdi og den grå værdi. Dette gemmes som en skilleværdi der bestemmer om farvesensoren er over stregen eller ej.</w:t>
+      </w:r>
+    </w:p>
+    <w:p>
+      <w:pPr>
+        <w:rPr>
+          <w:lang w:val="da-DK"/>
+        </w:rPr>
+      </w:pPr>
+      <w:r>
+        <w:rPr>
+          <w:lang w:val="da-DK"/>
+        </w:rPr>
+        <w:t>Værdien for den sorte missionsmarkør gemmes i en global variabel. Denne vil senere blive brugt til at bedømme hvornår sensoren er over en missionsmarkør.</w:t>
+      </w:r>
+    </w:p>
+    <w:p>
+      <w:pPr>
+        <w:rPr>
+          <w:lang w:val="da-DK"/>
+        </w:rPr>
+      </w:pPr>
+    </w:p>
+    <w:p>
+      <w:pPr>
+        <w:rPr>
+          <w:lang w:val="da-DK"/>
+        </w:rPr>
+      </w:pPr>
+    </w:p>
+    <w:p>
+      <w:pPr>
+        <w:pStyle w:val="Heading3"/>
+        <w:rPr>
+          <w:lang w:val="da-DK"/>
+        </w:rPr>
+      </w:pPr>
+      <w:r>
+        <w:rPr>
+          <w:lang w:val="da-DK"/>
+        </w:rPr>
+        <w:t>CheckIfLost(float lostTimer, bool direction)</w:t>
+      </w:r>
+    </w:p>
+    <w:p>
+      <w:pPr>
+        <w:rPr>
+          <w:lang w:val="da-DK"/>
+        </w:rPr>
+      </w:pPr>
+      <w:r>
+        <w:rPr>
+          <w:lang w:val="da-DK"/>
+        </w:rPr>
+        <w:t xml:space="preserve">Denne funktion </w:t>
+      </w:r>
+      <w:r>
+        <w:rPr>
+          <w:lang w:val="da-DK"/>
+        </w:rPr>
+        <w:t>kontrollerer om robotten har set enten stregen eller baggrunden inden for de seneste 1500 ms. Hvis det ikke er tilfældet vil robotten stoppe med at føre fremad og begynde en stationær søgning efter stregen eller baggrunden.</w:t>
+      </w:r>
+      <w:r>
+        <w:rPr>
+          <w:lang w:val="da-DK"/>
+        </w:rPr>
+        <w:t xml:space="preserve"> </w:t>
+      </w:r>
+      <w:r>
+        <w:rPr>
+          <w:lang w:val="da-DK"/>
+        </w:rPr>
+        <w:t xml:space="preserve">I søgningstilstand vil robotten </w:t>
+      </w:r>
+      <w:r>
+        <w:rPr>
+          <w:lang w:val="da-DK"/>
+        </w:rPr>
+        <w:t>dreje rundt om sig selv på stedet og fortsætte i den omdrejningsr</w:t>
+      </w:r>
+      <w:r>
+        <w:rPr>
+          <w:lang w:val="da-DK"/>
+        </w:rPr>
+        <w:t>etning den kørte i før de 1500 ms er udløbet.</w:t>
+      </w:r>
+    </w:p>
+    <w:p>
+      <w:pPr>
+        <w:rPr>
+          <w:lang w:val="da-DK"/>
+        </w:rPr>
+      </w:pPr>
+    </w:p>
+    <w:p>
+      <w:pPr>
+        <w:pStyle w:val="Heading3"/>
+        <w:rPr>
+          <w:lang w:val="da-DK"/>
+        </w:rPr>
+      </w:pPr>
+      <w:r>
+        <w:rPr>
+          <w:lang w:val="da-DK"/>
+        </w:rPr>
+        <w:t>calcDistMoved()</w:t>
+      </w:r>
+    </w:p>
+    <w:p>
+      <w:pPr>
+        <w:rPr>
+          <w:lang w:val="da-DK"/>
+        </w:rPr>
+      </w:pPr>
+      <w:r>
+        <w:rPr>
+          <w:lang w:val="da-DK"/>
+        </w:rPr>
+        <w:t>I en eller flere af missionerne, er der brug for at vide hvor langt robotten, har bevæget sig på et givet stykke tid. Derfor er der lavet en funktion, der kan udregne denne distance ved følgende formel:</w:t>
+      </w:r>
+    </w:p>
+    <w:p>
+      <w:pPr>
+        <w:ind w:firstLine="720"/>
+        <w:rPr>
+          <w:rFonts w:eastAsiaTheme="minorEastAsia"/>
+          <w:sz w:val="32"/>
+          <w:szCs w:val="32"/>
+          <w:lang w:val="da-DK"/>
+        </w:rPr>
+      </w:pPr>
+      <w:r>
+        <w:rPr>
+          <w:lang w:val="da-DK"/>
+        </w:rPr>
+        <w:t xml:space="preserve"> </w:t>
+      </w:r>
+      <m:oMath>
+        <m:f>
+          <m:fPr>
+            <m:ctrlPr>
+              <w:rPr>
+                <w:rFonts w:ascii="Cambria Math" w:hAnsi="Cambria Math"/>
+                <w:i/>
+                <w:sz w:val="32"/>
+                <w:szCs w:val="32"/>
+                <w:lang w:val="da-DK"/>
+              </w:rPr>
+            </m:ctrlPr>
+          </m:fPr>
+          <m:num>
+            <m:r>
+              <w:rPr>
+                <w:rFonts w:ascii="Cambria Math" w:hAnsi="Cambria Math"/>
+                <w:sz w:val="32"/>
+                <w:szCs w:val="32"/>
+                <w:lang w:val="da-DK"/>
+              </w:rPr>
+              <m:t>π*hjuldiameter</m:t>
+            </m:r>
+          </m:num>
+          <m:den>
+            <m:r>
+              <w:rPr>
+                <w:rFonts w:ascii="Cambria Math" w:hAnsi="Cambria Math"/>
+                <w:sz w:val="32"/>
+                <w:szCs w:val="32"/>
+                <w:lang w:val="da-DK"/>
+              </w:rPr>
+              <m:t>encodePrRunde</m:t>
+            </m:r>
+          </m:den>
+        </m:f>
+        <m:r>
+          <w:rPr>
+            <w:rFonts w:ascii="Cambria Math" w:hAnsi="Cambria Math"/>
+            <w:sz w:val="32"/>
+            <w:szCs w:val="32"/>
+            <w:lang w:val="da-DK"/>
+          </w:rPr>
+          <m:t>∙nuværendeEncCount</m:t>
+        </m:r>
+      </m:oMath>
+      <w:r>
+        <w:rPr>
+          <w:rFonts w:eastAsiaTheme="minorEastAsia"/>
+          <w:sz w:val="32"/>
+          <w:szCs w:val="32"/>
+          <w:lang w:val="da-DK"/>
+        </w:rPr>
+        <w:t xml:space="preserve"> </w:t>
+      </w:r>
       <w:bookmarkStart w:id="0" w:name="_GoBack"/>
       <w:bookmarkEnd w:id="0"/>
     </w:p>
     <w:p>
       <w:pPr>
         <w:rPr>
-          <w:lang w:val="da-DK"/>
-        </w:rPr>
-      </w:pPr>
-    </w:p>
-    <w:p>
-      <w:pPr>
-        <w:pStyle w:val="Heading3"/>
-        <w:rPr>
-          <w:lang w:val="da-DK"/>
-        </w:rPr>
-      </w:pPr>
-      <w:r>
-        <w:rPr>
-          <w:lang w:val="da-DK"/>
-        </w:rPr>
-        <w:t>Musik task</w:t>
-      </w:r>
-    </w:p>
-    <w:p>
-      <w:pPr>
-        <w:rPr>
-          <w:lang w:val="da-DK"/>
-        </w:rPr>
-      </w:pPr>
-      <w:r>
-        <w:rPr>
-          <w:lang w:val="da-DK"/>
-        </w:rPr>
-        <w:t>Musik tasken består af et uendeligt loop der står for at der spilles musik så snart musik tasken er startet. Musik tasken vil dynamisk ændre musik nummer alt efter robottens status. Hvis robotten er i en fejltilstand, spilles der en mere dyster lyd, hvorimod der spilles en glad melodi mens robotten kører som den skal.</w:t>
-      </w:r>
-    </w:p>
-    <w:p>
-      <w:pPr>
-        <w:rPr>
-          <w:lang w:val="da-DK"/>
-        </w:rPr>
-      </w:pPr>
-    </w:p>
-    <w:p>
-      <w:pPr>
-        <w:pStyle w:val="Heading3"/>
-        <w:rPr>
-          <w:lang w:val="da-DK"/>
-        </w:rPr>
-      </w:pPr>
-      <w:r>
-        <w:rPr>
-          <w:lang w:val="da-DK"/>
-        </w:rPr>
-        <w:t>Farvekalibrering</w:t>
-      </w:r>
-      <w:r>
-        <w:rPr>
-          <w:lang w:val="da-DK"/>
-        </w:rPr>
-        <w:t xml:space="preserve"> – manualCallibColor()</w:t>
-      </w:r>
-    </w:p>
-    <w:p>
-      <w:pPr>
-        <w:rPr>
-          <w:lang w:val="da-DK"/>
-        </w:rPr>
-      </w:pPr>
-      <w:r>
-        <w:rPr>
-          <w:lang w:val="da-DK"/>
-        </w:rPr>
-        <w:t>For at sikre at robotten er I stand til at navigere I forske</w:t>
-      </w:r>
-      <w:r>
-        <w:rPr>
-          <w:lang w:val="da-DK"/>
-        </w:rPr>
-        <w:t>llige lysforhold skal farvesensoren</w:t>
-      </w:r>
-      <w:r>
-        <w:rPr>
-          <w:lang w:val="da-DK"/>
-        </w:rPr>
-        <w:t xml:space="preserve"> kalibreres </w:t>
-      </w:r>
-      <w:r>
-        <w:rPr>
-          <w:lang w:val="da-DK"/>
-        </w:rPr>
-        <w:t xml:space="preserve">ved hver opstart. </w:t>
-      </w:r>
-      <w:r>
-        <w:rPr>
-          <w:lang w:val="da-DK"/>
-        </w:rPr>
-        <w:t xml:space="preserve">Når kalibreringsfunktionen kaldes, bliver der skrevet </w:t>
-      </w:r>
-      <w:r>
-        <w:rPr>
-          <w:lang w:val="da-DK"/>
-        </w:rPr>
-        <w:t>simple hjælpe instruktioner EV3 skærmen.</w:t>
-      </w:r>
-      <w:r>
-        <w:rPr>
-          <w:lang w:val="da-DK"/>
-        </w:rPr>
-        <w:t xml:space="preserve"> Først skal robotten placeres så farvesensoren kan se den hvide baggrunds overflade, den målte refleksionsværdi vises på skærmen. Når værdien er stabil, trykkes der på enter knappen og programmet vil måle gennemsnitsværdien af overfladen over 10 samples, ved at kalde </w:t>
-      </w:r>
-      <w:r>
-        <w:rPr>
-          <w:lang w:val="da-DK"/>
-        </w:rPr>
-        <w:t>avgReflectedLight() funktionen.</w:t>
-      </w:r>
-      <w:r>
-        <w:rPr>
-          <w:lang w:val="da-DK"/>
-        </w:rPr>
-        <w:t xml:space="preserve"> Når værdien er gemt, gentages det samme for den grå streg og de sorte missionsmarkører.</w:t>
-      </w:r>
-    </w:p>
-    <w:p>
-      <w:pPr>
-        <w:rPr>
-          <w:lang w:val="da-DK"/>
-        </w:rPr>
-      </w:pPr>
-      <w:r>
-        <w:rPr>
-          <w:lang w:val="da-DK"/>
-        </w:rPr>
-        <w:t>Når alle tre nuancer er blevet opmålt udregner programmet gennemsnitsværdien af den lyse værdi og den grå værdi. Dette gemmes som en skilleværdi der bestemmer om farvesensoren er over stregen eller ej.</w:t>
-      </w:r>
-    </w:p>
-    <w:p>
-      <w:pPr>
-        <w:rPr>
-          <w:lang w:val="da-DK"/>
-        </w:rPr>
-      </w:pPr>
-      <w:r>
-        <w:rPr>
-          <w:lang w:val="da-DK"/>
-        </w:rPr>
-        <w:t>Værdien for den sorte missionsmarkør gemmes i en global variabel. Denne vil senere blive brugt til at bedømme hvornår sensoren er over en missionsmarkør.</w:t>
-      </w:r>
-    </w:p>
-    <w:p>
-      <w:pPr>
-        <w:rPr>
-          <w:lang w:val="da-DK"/>
-        </w:rPr>
-      </w:pPr>
-    </w:p>
-    <w:p>
-      <w:pPr>
-        <w:rPr>
-          <w:lang w:val="da-DK"/>
-        </w:rPr>
-      </w:pPr>
-    </w:p>
-    <w:p>
-      <w:pPr>
-        <w:pStyle w:val="Heading3"/>
-        <w:rPr>
-          <w:lang w:val="da-DK"/>
-        </w:rPr>
-      </w:pPr>
-      <w:r>
-        <w:rPr>
-          <w:lang w:val="da-DK"/>
-        </w:rPr>
-        <w:t>CheckIfLost(float lostTimer, bool direction)</w:t>
-      </w:r>
-    </w:p>
-    <w:p>
-      <w:pPr>
-        <w:rPr>
-          <w:lang w:val="da-DK"/>
-        </w:rPr>
-      </w:pPr>
-      <w:r>
-        <w:rPr>
-          <w:lang w:val="da-DK"/>
-        </w:rPr>
-        <w:t xml:space="preserve">Denne funktion </w:t>
-      </w:r>
-      <w:r>
-        <w:rPr>
-          <w:lang w:val="da-DK"/>
-        </w:rPr>
-        <w:t>kontrollerer om robotten har set enten stregen eller baggrunden inden for de seneste 1500 ms. Hvis det ikke er tilfældet vil robotten stoppe med at føre fremad og begynde en stationær søgning efter stregen eller baggrunden.</w:t>
-      </w:r>
-      <w:r>
-        <w:rPr>
-          <w:lang w:val="da-DK"/>
-        </w:rPr>
-        <w:t xml:space="preserve"> </w:t>
-      </w:r>
-      <w:r>
-        <w:rPr>
-          <w:lang w:val="da-DK"/>
-        </w:rPr>
-        <w:t xml:space="preserve">I søgningstilstand vil robotten </w:t>
-      </w:r>
-      <w:r>
-        <w:rPr>
-          <w:lang w:val="da-DK"/>
-        </w:rPr>
-        <w:t>dreje rundt om sig selv på stedet og fortsætte i den omdrejningsr</w:t>
-      </w:r>
-      <w:r>
-        <w:rPr>
-          <w:lang w:val="da-DK"/>
-        </w:rPr>
-        <w:t>etning den kørte i før de 1500 ms er udløbet.</w:t>
-      </w:r>
+          <w:rFonts w:eastAsiaTheme="minorEastAsia"/>
+          <w:lang w:val="da-DK"/>
+        </w:rPr>
+      </w:pPr>
+    </w:p>
+    <w:p>
+      <w:pPr>
+        <w:rPr>
+          <w:rFonts w:eastAsiaTheme="minorEastAsia"/>
+          <w:lang w:val="da-DK"/>
+        </w:rPr>
+      </w:pPr>
     </w:p>
     <w:sectPr>
       <w:pgSz w:w="11900" w:h="16840"/>
@@ -1257,6 +1395,16 @@
       <w:szCs w:val="18"/>
     </w:rPr>
   </w:style>
+  <w:style w:type="character" w:styleId="PlaceholderText">
+    <w:name w:val="Placeholder Text"/>
+    <w:basedOn w:val="DefaultParagraphFont"/>
+    <w:uiPriority w:val="99"/>
+    <w:semiHidden/>
+    <w:rsid w:val="00CC3AB7"/>
+    <w:rPr>
+      <w:color w:val="808080"/>
+    </w:rPr>
+  </w:style>
 </w:styles>
 </file>
 

</xml_diff>